<commit_message>
Added content to Git.docx
</commit_message>
<xml_diff>
--- a/subbu/Git.docx
+++ b/subbu/Git.docx
@@ -346,6 +346,13 @@
     </w:p>
     <w:p>
       <w:pPr>
+        <w:rPr>
+          <w:b/>
+        </w:rPr>
+      </w:pPr>
+    </w:p>
+    <w:p>
+      <w:pPr>
         <w:spacing w:after="0" w:line="240" w:lineRule="auto"/>
         <w:textAlignment w:val="baseline"/>
         <w:rPr>
@@ -1304,6 +1311,7 @@
           <w:szCs w:val="20"/>
           <w:lang w:val="en-US" w:eastAsia="en-IN"/>
         </w:rPr>
+        <w:lastRenderedPageBreak/>
         <w:t>We can work offline</w:t>
       </w:r>
       <w:r>
@@ -1384,7 +1392,6 @@
           <w:szCs w:val="20"/>
           <w:lang w:val="en-US" w:eastAsia="en-IN"/>
         </w:rPr>
-        <w:lastRenderedPageBreak/>
         <w:t>1. Committed</w:t>
       </w:r>
       <w:r>
@@ -4148,8 +4155,6 @@
           <w:lang w:eastAsia="en-IN"/>
         </w:rPr>
       </w:pPr>
-      <w:bookmarkStart w:id="0" w:name="_GoBack"/>
-      <w:bookmarkEnd w:id="0"/>
     </w:p>
     <w:p>
       <w:pPr>
@@ -4194,7 +4199,6 @@
           <w:u w:val="single"/>
           <w:lang w:val="en-US" w:eastAsia="en-IN"/>
         </w:rPr>
-        <w:lastRenderedPageBreak/>
         <w:t xml:space="preserve">Module-3: Getting started with </w:t>
       </w:r>
       <w:proofErr w:type="spellStart"/>
@@ -5979,6 +5983,237 @@
         </w:rPr>
         <w:t> </w:t>
       </w:r>
+    </w:p>
+    <w:tbl>
+      <w:tblPr>
+        <w:tblStyle w:val="TableGrid"/>
+        <w:tblW w:w="0" w:type="auto"/>
+        <w:tblInd w:w="720" w:type="dxa"/>
+        <w:tblLook w:val="04A0" w:firstRow="1" w:lastRow="0" w:firstColumn="1" w:lastColumn="0" w:noHBand="0" w:noVBand="1"/>
+      </w:tblPr>
+      <w:tblGrid>
+        <w:gridCol w:w="8522"/>
+      </w:tblGrid>
+      <w:tr>
+        <w:tc>
+          <w:tcPr>
+            <w:tcW w:w="9242" w:type="dxa"/>
+          </w:tcPr>
+          <w:p>
+            <w:pPr>
+              <w:pStyle w:val="ListParagraph"/>
+              <w:textAlignment w:val="baseline"/>
+              <w:rPr>
+                <w:rFonts w:ascii="Tahoma" w:eastAsia="Times New Roman" w:hAnsi="Tahoma" w:cs="Tahoma"/>
+                <w:sz w:val="20"/>
+                <w:szCs w:val="20"/>
+                <w:lang w:eastAsia="en-IN"/>
+              </w:rPr>
+            </w:pPr>
+            <w:proofErr w:type="spellStart"/>
+            <w:r>
+              <w:rPr>
+                <w:rFonts w:ascii="Tahoma" w:eastAsia="Times New Roman" w:hAnsi="Tahoma" w:cs="Tahoma"/>
+                <w:sz w:val="20"/>
+                <w:szCs w:val="20"/>
+                <w:lang w:eastAsia="en-IN"/>
+              </w:rPr>
+              <w:t>subba@Subbu</w:t>
+            </w:r>
+            <w:proofErr w:type="spellEnd"/>
+            <w:r>
+              <w:rPr>
+                <w:rFonts w:ascii="Tahoma" w:eastAsia="Times New Roman" w:hAnsi="Tahoma" w:cs="Tahoma"/>
+                <w:sz w:val="20"/>
+                <w:szCs w:val="20"/>
+                <w:lang w:eastAsia="en-IN"/>
+              </w:rPr>
+              <w:t xml:space="preserve"> MINGW64 /f/</w:t>
+            </w:r>
+            <w:proofErr w:type="spellStart"/>
+            <w:r>
+              <w:rPr>
+                <w:rFonts w:ascii="Tahoma" w:eastAsia="Times New Roman" w:hAnsi="Tahoma" w:cs="Tahoma"/>
+                <w:sz w:val="20"/>
+                <w:szCs w:val="20"/>
+                <w:lang w:eastAsia="en-IN"/>
+              </w:rPr>
+              <w:t>Varma</w:t>
+            </w:r>
+            <w:proofErr w:type="spellEnd"/>
+            <w:r>
+              <w:rPr>
+                <w:rFonts w:ascii="Tahoma" w:eastAsia="Times New Roman" w:hAnsi="Tahoma" w:cs="Tahoma"/>
+                <w:sz w:val="20"/>
+                <w:szCs w:val="20"/>
+                <w:lang w:eastAsia="en-IN"/>
+              </w:rPr>
+              <w:t>/</w:t>
+            </w:r>
+            <w:proofErr w:type="spellStart"/>
+            <w:r>
+              <w:rPr>
+                <w:rFonts w:ascii="Tahoma" w:eastAsia="Times New Roman" w:hAnsi="Tahoma" w:cs="Tahoma"/>
+                <w:sz w:val="20"/>
+                <w:szCs w:val="20"/>
+                <w:lang w:eastAsia="en-IN"/>
+              </w:rPr>
+              <w:t>GitRepo</w:t>
+            </w:r>
+            <w:proofErr w:type="spellEnd"/>
+            <w:r>
+              <w:rPr>
+                <w:rFonts w:ascii="Tahoma" w:eastAsia="Times New Roman" w:hAnsi="Tahoma" w:cs="Tahoma"/>
+                <w:sz w:val="20"/>
+                <w:szCs w:val="20"/>
+                <w:lang w:eastAsia="en-IN"/>
+              </w:rPr>
+              <w:t>/</w:t>
+            </w:r>
+            <w:proofErr w:type="spellStart"/>
+            <w:r>
+              <w:rPr>
+                <w:rFonts w:ascii="Tahoma" w:eastAsia="Times New Roman" w:hAnsi="Tahoma" w:cs="Tahoma"/>
+                <w:sz w:val="20"/>
+                <w:szCs w:val="20"/>
+                <w:lang w:eastAsia="en-IN"/>
+              </w:rPr>
+              <w:t>Devopslearning</w:t>
+            </w:r>
+            <w:proofErr w:type="spellEnd"/>
+            <w:r>
+              <w:rPr>
+                <w:rFonts w:ascii="Tahoma" w:eastAsia="Times New Roman" w:hAnsi="Tahoma" w:cs="Tahoma"/>
+                <w:sz w:val="20"/>
+                <w:szCs w:val="20"/>
+                <w:lang w:eastAsia="en-IN"/>
+              </w:rPr>
+              <w:t>/</w:t>
+            </w:r>
+            <w:proofErr w:type="spellStart"/>
+            <w:r>
+              <w:rPr>
+                <w:rFonts w:ascii="Tahoma" w:eastAsia="Times New Roman" w:hAnsi="Tahoma" w:cs="Tahoma"/>
+                <w:sz w:val="20"/>
+                <w:szCs w:val="20"/>
+                <w:lang w:eastAsia="en-IN"/>
+              </w:rPr>
+              <w:t>subbu</w:t>
+            </w:r>
+            <w:proofErr w:type="spellEnd"/>
+            <w:r>
+              <w:rPr>
+                <w:rFonts w:ascii="Tahoma" w:eastAsia="Times New Roman" w:hAnsi="Tahoma" w:cs="Tahoma"/>
+                <w:sz w:val="20"/>
+                <w:szCs w:val="20"/>
+                <w:lang w:eastAsia="en-IN"/>
+              </w:rPr>
+              <w:t xml:space="preserve"> (</w:t>
+            </w:r>
+            <w:proofErr w:type="spellStart"/>
+            <w:r>
+              <w:rPr>
+                <w:rFonts w:ascii="Tahoma" w:eastAsia="Times New Roman" w:hAnsi="Tahoma" w:cs="Tahoma"/>
+                <w:sz w:val="20"/>
+                <w:szCs w:val="20"/>
+                <w:lang w:eastAsia="en-IN"/>
+              </w:rPr>
+              <w:t>dev</w:t>
+            </w:r>
+            <w:proofErr w:type="spellEnd"/>
+            <w:r>
+              <w:rPr>
+                <w:rFonts w:ascii="Tahoma" w:eastAsia="Times New Roman" w:hAnsi="Tahoma" w:cs="Tahoma"/>
+                <w:sz w:val="20"/>
+                <w:szCs w:val="20"/>
+                <w:lang w:eastAsia="en-IN"/>
+              </w:rPr>
+              <w:t>)</w:t>
+            </w:r>
+          </w:p>
+          <w:p>
+            <w:pPr>
+              <w:pStyle w:val="ListParagraph"/>
+              <w:textAlignment w:val="baseline"/>
+              <w:rPr>
+                <w:rFonts w:ascii="Tahoma" w:eastAsia="Times New Roman" w:hAnsi="Tahoma" w:cs="Tahoma"/>
+                <w:sz w:val="20"/>
+                <w:szCs w:val="20"/>
+                <w:lang w:eastAsia="en-IN"/>
+              </w:rPr>
+            </w:pPr>
+            <w:r>
+              <w:rPr>
+                <w:rFonts w:ascii="Tahoma" w:eastAsia="Times New Roman" w:hAnsi="Tahoma" w:cs="Tahoma"/>
+                <w:sz w:val="20"/>
+                <w:szCs w:val="20"/>
+                <w:highlight w:val="yellow"/>
+                <w:lang w:eastAsia="en-IN"/>
+              </w:rPr>
+              <w:t>$ git remote -v</w:t>
+            </w:r>
+          </w:p>
+          <w:p>
+            <w:pPr>
+              <w:pStyle w:val="ListParagraph"/>
+              <w:textAlignment w:val="baseline"/>
+              <w:rPr>
+                <w:rFonts w:ascii="Tahoma" w:eastAsia="Times New Roman" w:hAnsi="Tahoma" w:cs="Tahoma"/>
+                <w:sz w:val="20"/>
+                <w:szCs w:val="20"/>
+                <w:lang w:eastAsia="en-IN"/>
+              </w:rPr>
+            </w:pPr>
+            <w:r>
+              <w:rPr>
+                <w:rFonts w:ascii="Tahoma" w:eastAsia="Times New Roman" w:hAnsi="Tahoma" w:cs="Tahoma"/>
+                <w:sz w:val="20"/>
+                <w:szCs w:val="20"/>
+                <w:lang w:eastAsia="en-IN"/>
+              </w:rPr>
+              <w:t>origin  https://github.com/varmakosuri/Devopslearning.git (fetch)</w:t>
+            </w:r>
+          </w:p>
+          <w:p>
+            <w:pPr>
+              <w:pStyle w:val="ListParagraph"/>
+              <w:textAlignment w:val="baseline"/>
+              <w:rPr>
+                <w:rFonts w:ascii="Tahoma" w:eastAsia="Times New Roman" w:hAnsi="Tahoma" w:cs="Tahoma"/>
+                <w:sz w:val="20"/>
+                <w:szCs w:val="20"/>
+                <w:lang w:eastAsia="en-IN"/>
+              </w:rPr>
+            </w:pPr>
+            <w:r>
+              <w:rPr>
+                <w:rFonts w:ascii="Tahoma" w:eastAsia="Times New Roman" w:hAnsi="Tahoma" w:cs="Tahoma"/>
+                <w:sz w:val="20"/>
+                <w:szCs w:val="20"/>
+                <w:lang w:eastAsia="en-IN"/>
+              </w:rPr>
+              <w:t>origin  https://github.com/varmakosuri/Devopslearning.git (push)</w:t>
+            </w:r>
+          </w:p>
+        </w:tc>
+      </w:tr>
+    </w:tbl>
+    <w:p>
+      <w:pPr>
+        <w:pStyle w:val="ListParagraph"/>
+        <w:numPr>
+          <w:ilvl w:val="0"/>
+          <w:numId w:val="38"/>
+        </w:numPr>
+        <w:spacing w:after="0" w:line="240" w:lineRule="auto"/>
+        <w:textAlignment w:val="baseline"/>
+        <w:rPr>
+          <w:rFonts w:ascii="Tahoma" w:eastAsia="Times New Roman" w:hAnsi="Tahoma" w:cs="Tahoma"/>
+          <w:sz w:val="20"/>
+          <w:szCs w:val="20"/>
+          <w:lang w:eastAsia="en-IN"/>
+        </w:rPr>
+      </w:pPr>
     </w:p>
     <w:p>
       <w:pPr>
@@ -6076,6 +6311,8 @@
         </w:rPr>
         <w:t> </w:t>
       </w:r>
+      <w:bookmarkStart w:id="0" w:name="_GoBack"/>
+      <w:bookmarkEnd w:id="0"/>
     </w:p>
     <w:p>
       <w:pPr>
@@ -6275,6 +6512,7 @@
           <w:szCs w:val="20"/>
           <w:lang w:val="en-US" w:eastAsia="en-IN"/>
         </w:rPr>
+        <w:lastRenderedPageBreak/>
         <w:t>HTTPS</w:t>
       </w:r>
       <w:r>
@@ -6679,7 +6917,6 @@
           <w:szCs w:val="20"/>
           <w:lang w:val="en-US" w:eastAsia="en-IN"/>
         </w:rPr>
-        <w:lastRenderedPageBreak/>
         <w:t>Go to the directory to check the key</w:t>
       </w:r>
       <w:r>
@@ -9272,6 +9509,7 @@
           <w:szCs w:val="20"/>
           <w:lang w:val="en-US" w:eastAsia="en-IN"/>
         </w:rPr>
+        <w:lastRenderedPageBreak/>
         <w:t xml:space="preserve">Adding and Editing Files on </w:t>
       </w:r>
       <w:proofErr w:type="spellStart"/>
@@ -9642,7 +9880,6 @@
           <w:szCs w:val="20"/>
           <w:lang w:val="en-US" w:eastAsia="en-IN"/>
         </w:rPr>
-        <w:lastRenderedPageBreak/>
         <w:t>Topics</w:t>
       </w:r>
       <w:proofErr w:type="gramStart"/>
@@ -11818,6 +12055,7 @@
           <w:szCs w:val="20"/>
           <w:lang w:val="en-US" w:eastAsia="en-IN"/>
         </w:rPr>
+        <w:lastRenderedPageBreak/>
         <w:t xml:space="preserve">$ </w:t>
       </w:r>
       <w:proofErr w:type="spellStart"/>
@@ -12251,7 +12489,6 @@
           <w:szCs w:val="20"/>
           <w:lang w:val="en-US" w:eastAsia="en-IN"/>
         </w:rPr>
-        <w:lastRenderedPageBreak/>
         <w:t>Discuss, review and add more commits</w:t>
       </w:r>
       <w:r>
@@ -14248,6 +14485,79 @@
     <w:p>
       <w:pPr>
         <w:spacing w:after="0" w:line="240" w:lineRule="auto"/>
+        <w:ind w:left="360"/>
+        <w:textAlignment w:val="baseline"/>
+        <w:rPr>
+          <w:rFonts w:ascii="Tahoma" w:eastAsia="Times New Roman" w:hAnsi="Tahoma" w:cs="Tahoma"/>
+          <w:sz w:val="20"/>
+          <w:szCs w:val="20"/>
+          <w:lang w:eastAsia="en-IN"/>
+        </w:rPr>
+      </w:pPr>
+      <w:r>
+        <w:rPr>
+          <w:rFonts w:ascii="Tahoma" w:eastAsia="Times New Roman" w:hAnsi="Tahoma" w:cs="Tahoma"/>
+          <w:noProof/>
+          <w:sz w:val="20"/>
+          <w:szCs w:val="20"/>
+          <w:lang w:eastAsia="en-IN"/>
+        </w:rPr>
+        <w:lastRenderedPageBreak/>
+        <w:drawing>
+          <wp:inline distT="0" distB="0" distL="0" distR="0">
+            <wp:extent cx="4448175" cy="3514725"/>
+            <wp:effectExtent l="19050" t="19050" r="28575" b="28575"/>
+            <wp:docPr id="7" name="Picture 7"/>
+            <wp:cNvGraphicFramePr>
+              <a:graphicFrameLocks xmlns:a="http://schemas.openxmlformats.org/drawingml/2006/main" noChangeAspect="1"/>
+            </wp:cNvGraphicFramePr>
+            <a:graphic xmlns:a="http://schemas.openxmlformats.org/drawingml/2006/main">
+              <a:graphicData uri="http://schemas.openxmlformats.org/drawingml/2006/picture">
+                <pic:pic xmlns:pic="http://schemas.openxmlformats.org/drawingml/2006/picture">
+                  <pic:nvPicPr>
+                    <pic:cNvPr id="0" name="Picture 1"/>
+                    <pic:cNvPicPr>
+                      <a:picLocks noChangeAspect="1" noChangeArrowheads="1"/>
+                    </pic:cNvPicPr>
+                  </pic:nvPicPr>
+                  <pic:blipFill>
+                    <a:blip r:embed="rId16">
+                      <a:extLst>
+                        <a:ext uri="{28A0092B-C50C-407E-A947-70E740481C1C}">
+                          <a14:useLocalDpi xmlns:a14="http://schemas.microsoft.com/office/drawing/2010/main" val="0"/>
+                        </a:ext>
+                      </a:extLst>
+                    </a:blip>
+                    <a:srcRect/>
+                    <a:stretch>
+                      <a:fillRect/>
+                    </a:stretch>
+                  </pic:blipFill>
+                  <pic:spPr bwMode="auto">
+                    <a:xfrm>
+                      <a:off x="0" y="0"/>
+                      <a:ext cx="4448175" cy="3514725"/>
+                    </a:xfrm>
+                    <a:prstGeom prst="rect">
+                      <a:avLst/>
+                    </a:prstGeom>
+                    <a:noFill/>
+                    <a:ln>
+                      <a:solidFill>
+                        <a:schemeClr val="accent1"/>
+                      </a:solidFill>
+                    </a:ln>
+                  </pic:spPr>
+                </pic:pic>
+              </a:graphicData>
+            </a:graphic>
+          </wp:inline>
+        </w:drawing>
+      </w:r>
+    </w:p>
+    <w:p>
+      <w:pPr>
+        <w:spacing w:after="0" w:line="240" w:lineRule="auto"/>
         <w:textAlignment w:val="baseline"/>
         <w:rPr>
           <w:rFonts w:ascii="Tahoma" w:eastAsia="Times New Roman" w:hAnsi="Tahoma" w:cs="Tahoma"/>
@@ -14747,7 +15057,6 @@
           <w:szCs w:val="20"/>
           <w:lang w:val="en-US" w:eastAsia="en-IN"/>
         </w:rPr>
-        <w:lastRenderedPageBreak/>
         <w:t>Repository-based</w:t>
       </w:r>
       <w:r>
@@ -14855,7 +15164,7 @@
         </w:rPr>
         <w:t>Go to </w:t>
       </w:r>
-      <w:hyperlink r:id="rId16" w:tgtFrame="_blank" w:history="1">
+      <w:hyperlink r:id="rId17" w:tgtFrame="_blank" w:history="1">
         <w:r>
           <w:rPr>
             <w:rFonts w:ascii="Tahoma" w:eastAsia="Times New Roman" w:hAnsi="Tahoma" w:cs="Tahoma"/>
@@ -15352,6 +15661,7 @@
         <w:rPr>
           <w:b/>
         </w:rPr>
+        <w:lastRenderedPageBreak/>
         <w:t xml:space="preserve"> </w:t>
       </w:r>
     </w:p>
@@ -27456,7 +27766,7 @@
         <w:sz w:val="20"/>
       </w:rPr>
     </w:lvl>
-    <w:lvl w:ilvl="1" w:tentative="1">
+    <w:lvl w:ilvl="1">
       <w:start w:val="1"/>
       <w:numFmt w:val="bullet"/>
       <w:lvlText w:val=""/>
@@ -32072,6 +32382,43 @@
     <w:basedOn w:val="DefaultParagraphFont"/>
     <w:rsid w:val="009E7843"/>
   </w:style>
+  <w:style w:type="paragraph" w:styleId="ListParagraph">
+    <w:name w:val="List Paragraph"/>
+    <w:basedOn w:val="Normal"/>
+    <w:uiPriority w:val="34"/>
+    <w:qFormat/>
+    <w:rsid w:val="009B7AA1"/>
+    <w:pPr>
+      <w:ind w:left="720"/>
+      <w:contextualSpacing/>
+    </w:pPr>
+  </w:style>
+  <w:style w:type="table" w:styleId="TableGrid">
+    <w:name w:val="Table Grid"/>
+    <w:basedOn w:val="TableNormal"/>
+    <w:uiPriority w:val="59"/>
+    <w:rsid w:val="009B7AA1"/>
+    <w:pPr>
+      <w:spacing w:after="0" w:line="240" w:lineRule="auto"/>
+    </w:pPr>
+    <w:tblPr>
+      <w:tblInd w:w="0" w:type="dxa"/>
+      <w:tblBorders>
+        <w:top w:val="single" w:sz="4" w:space="0" w:color="auto"/>
+        <w:left w:val="single" w:sz="4" w:space="0" w:color="auto"/>
+        <w:bottom w:val="single" w:sz="4" w:space="0" w:color="auto"/>
+        <w:right w:val="single" w:sz="4" w:space="0" w:color="auto"/>
+        <w:insideH w:val="single" w:sz="4" w:space="0" w:color="auto"/>
+        <w:insideV w:val="single" w:sz="4" w:space="0" w:color="auto"/>
+      </w:tblBorders>
+      <w:tblCellMar>
+        <w:top w:w="0" w:type="dxa"/>
+        <w:left w:w="108" w:type="dxa"/>
+        <w:bottom w:w="0" w:type="dxa"/>
+        <w:right w:w="108" w:type="dxa"/>
+      </w:tblCellMar>
+    </w:tblPr>
+  </w:style>
 </w:styles>
 </file>
 
@@ -32359,6 +32706,43 @@
     <w:name w:val="tableaderchars"/>
     <w:basedOn w:val="DefaultParagraphFont"/>
     <w:rsid w:val="009E7843"/>
+  </w:style>
+  <w:style w:type="paragraph" w:styleId="ListParagraph">
+    <w:name w:val="List Paragraph"/>
+    <w:basedOn w:val="Normal"/>
+    <w:uiPriority w:val="34"/>
+    <w:qFormat/>
+    <w:rsid w:val="009B7AA1"/>
+    <w:pPr>
+      <w:ind w:left="720"/>
+      <w:contextualSpacing/>
+    </w:pPr>
+  </w:style>
+  <w:style w:type="table" w:styleId="TableGrid">
+    <w:name w:val="Table Grid"/>
+    <w:basedOn w:val="TableNormal"/>
+    <w:uiPriority w:val="59"/>
+    <w:rsid w:val="009B7AA1"/>
+    <w:pPr>
+      <w:spacing w:after="0" w:line="240" w:lineRule="auto"/>
+    </w:pPr>
+    <w:tblPr>
+      <w:tblInd w:w="0" w:type="dxa"/>
+      <w:tblBorders>
+        <w:top w:val="single" w:sz="4" w:space="0" w:color="auto"/>
+        <w:left w:val="single" w:sz="4" w:space="0" w:color="auto"/>
+        <w:bottom w:val="single" w:sz="4" w:space="0" w:color="auto"/>
+        <w:right w:val="single" w:sz="4" w:space="0" w:color="auto"/>
+        <w:insideH w:val="single" w:sz="4" w:space="0" w:color="auto"/>
+        <w:insideV w:val="single" w:sz="4" w:space="0" w:color="auto"/>
+      </w:tblBorders>
+      <w:tblCellMar>
+        <w:top w:w="0" w:type="dxa"/>
+        <w:left w:w="108" w:type="dxa"/>
+        <w:bottom w:w="0" w:type="dxa"/>
+        <w:right w:w="108" w:type="dxa"/>
+      </w:tblCellMar>
+    </w:tblPr>
   </w:style>
 </w:styles>
 </file>

</xml_diff>

<commit_message>
created feature branch and added infeaturebranch file
</commit_message>
<xml_diff>
--- a/subbu/Git.docx
+++ b/subbu/Git.docx
@@ -6311,8 +6311,6 @@
         </w:rPr>
         <w:t> </w:t>
       </w:r>
-      <w:bookmarkStart w:id="0" w:name="_GoBack"/>
-      <w:bookmarkEnd w:id="0"/>
     </w:p>
     <w:p>
       <w:pPr>
@@ -6457,6 +6455,62 @@
       </w:pPr>
       <w:r>
         <w:rPr>
+          <w:noProof/>
+          <w:lang w:eastAsia="en-IN"/>
+        </w:rPr>
+        <w:lastRenderedPageBreak/>
+        <w:drawing>
+          <wp:inline distT="0" distB="0" distL="0" distR="0" wp14:anchorId="65ABCBED" wp14:editId="4C3FDC16">
+            <wp:extent cx="4743450" cy="1419225"/>
+            <wp:effectExtent l="0" t="0" r="0" b="9525"/>
+            <wp:docPr id="8" name="Picture 8"/>
+            <wp:cNvGraphicFramePr>
+              <a:graphicFrameLocks xmlns:a="http://schemas.openxmlformats.org/drawingml/2006/main" noChangeAspect="1"/>
+            </wp:cNvGraphicFramePr>
+            <a:graphic xmlns:a="http://schemas.openxmlformats.org/drawingml/2006/main">
+              <a:graphicData uri="http://schemas.openxmlformats.org/drawingml/2006/picture">
+                <pic:pic xmlns:pic="http://schemas.openxmlformats.org/drawingml/2006/picture">
+                  <pic:nvPicPr>
+                    <pic:cNvPr id="0" name=""/>
+                    <pic:cNvPicPr/>
+                  </pic:nvPicPr>
+                  <pic:blipFill>
+                    <a:blip r:embed="rId14"/>
+                    <a:stretch>
+                      <a:fillRect/>
+                    </a:stretch>
+                  </pic:blipFill>
+                  <pic:spPr>
+                    <a:xfrm>
+                      <a:off x="0" y="0"/>
+                      <a:ext cx="4743450" cy="1419225"/>
+                    </a:xfrm>
+                    <a:prstGeom prst="rect">
+                      <a:avLst/>
+                    </a:prstGeom>
+                  </pic:spPr>
+                </pic:pic>
+              </a:graphicData>
+            </a:graphic>
+          </wp:inline>
+        </w:drawing>
+      </w:r>
+      <w:bookmarkStart w:id="0" w:name="_GoBack"/>
+      <w:bookmarkEnd w:id="0"/>
+    </w:p>
+    <w:p>
+      <w:pPr>
+        <w:spacing w:after="0" w:line="240" w:lineRule="auto"/>
+        <w:textAlignment w:val="baseline"/>
+        <w:rPr>
+          <w:rFonts w:ascii="Tahoma" w:eastAsia="Times New Roman" w:hAnsi="Tahoma" w:cs="Tahoma"/>
+          <w:sz w:val="20"/>
+          <w:szCs w:val="20"/>
+          <w:lang w:eastAsia="en-IN"/>
+        </w:rPr>
+      </w:pPr>
+      <w:r>
+        <w:rPr>
           <w:rFonts w:ascii="Tahoma" w:eastAsia="Times New Roman" w:hAnsi="Tahoma" w:cs="Tahoma"/>
           <w:b/>
           <w:bCs/>
@@ -6512,7 +6566,6 @@
           <w:szCs w:val="20"/>
           <w:lang w:val="en-US" w:eastAsia="en-IN"/>
         </w:rPr>
-        <w:lastRenderedPageBreak/>
         <w:t>HTTPS</w:t>
       </w:r>
       <w:r>
@@ -6732,7 +6785,7 @@
         </w:rPr>
         <w:t> –b 4096 –c “</w:t>
       </w:r>
-      <w:hyperlink r:id="rId14" w:tgtFrame="_blank" w:history="1">
+      <w:hyperlink r:id="rId15" w:tgtFrame="_blank" w:history="1">
         <w:r>
           <w:rPr>
             <w:rFonts w:ascii="Tahoma" w:eastAsia="Times New Roman" w:hAnsi="Tahoma" w:cs="Tahoma"/>
@@ -7244,7 +7297,7 @@
         </w:rPr>
         <w:t> –T </w:t>
       </w:r>
-      <w:hyperlink r:id="rId15" w:tgtFrame="_blank" w:history="1">
+      <w:hyperlink r:id="rId16" w:tgtFrame="_blank" w:history="1">
         <w:r>
           <w:rPr>
             <w:rFonts w:ascii="Tahoma" w:eastAsia="Times New Roman" w:hAnsi="Tahoma" w:cs="Tahoma"/>
@@ -8853,6 +8906,7 @@
           <w:szCs w:val="20"/>
           <w:lang w:val="en-US" w:eastAsia="en-IN"/>
         </w:rPr>
+        <w:lastRenderedPageBreak/>
         <w:t xml:space="preserve">$ </w:t>
       </w:r>
       <w:proofErr w:type="spellStart"/>
@@ -9509,7 +9563,6 @@
           <w:szCs w:val="20"/>
           <w:lang w:val="en-US" w:eastAsia="en-IN"/>
         </w:rPr>
-        <w:lastRenderedPageBreak/>
         <w:t xml:space="preserve">Adding and Editing Files on </w:t>
       </w:r>
       <w:proofErr w:type="spellStart"/>
@@ -11464,6 +11517,7 @@
           <w:szCs w:val="20"/>
           <w:lang w:val="en-US" w:eastAsia="en-IN"/>
         </w:rPr>
+        <w:lastRenderedPageBreak/>
         <w:t>Search or Create a new branch</w:t>
       </w:r>
       <w:r>
@@ -12055,7 +12109,6 @@
           <w:szCs w:val="20"/>
           <w:lang w:val="en-US" w:eastAsia="en-IN"/>
         </w:rPr>
-        <w:lastRenderedPageBreak/>
         <w:t xml:space="preserve">$ </w:t>
       </w:r>
       <w:proofErr w:type="spellStart"/>
@@ -14334,6 +14387,7 @@
           <w:szCs w:val="20"/>
           <w:lang w:val="en-US" w:eastAsia="en-IN"/>
         </w:rPr>
+        <w:lastRenderedPageBreak/>
         <w:t>Available to everyone</w:t>
       </w:r>
       <w:r>
@@ -14502,7 +14556,6 @@
           <w:szCs w:val="20"/>
           <w:lang w:eastAsia="en-IN"/>
         </w:rPr>
-        <w:lastRenderedPageBreak/>
         <w:drawing>
           <wp:inline distT="0" distB="0" distL="0" distR="0">
             <wp:extent cx="4448175" cy="3514725"/>
@@ -14521,7 +14574,7 @@
                     </pic:cNvPicPr>
                   </pic:nvPicPr>
                   <pic:blipFill>
-                    <a:blip r:embed="rId16">
+                    <a:blip r:embed="rId17">
                       <a:extLst>
                         <a:ext uri="{28A0092B-C50C-407E-A947-70E740481C1C}">
                           <a14:useLocalDpi xmlns:a14="http://schemas.microsoft.com/office/drawing/2010/main" val="0"/>
@@ -15164,7 +15217,7 @@
         </w:rPr>
         <w:t>Go to </w:t>
       </w:r>
-      <w:hyperlink r:id="rId17" w:tgtFrame="_blank" w:history="1">
+      <w:hyperlink r:id="rId18" w:tgtFrame="_blank" w:history="1">
         <w:r>
           <w:rPr>
             <w:rFonts w:ascii="Tahoma" w:eastAsia="Times New Roman" w:hAnsi="Tahoma" w:cs="Tahoma"/>
@@ -15661,7 +15714,6 @@
         <w:rPr>
           <w:b/>
         </w:rPr>
-        <w:lastRenderedPageBreak/>
         <w:t xml:space="preserve"> </w:t>
       </w:r>
     </w:p>

</xml_diff>

<commit_message>
added file=file1.txt to dev branch
</commit_message>
<xml_diff>
--- a/subbu/Git.docx
+++ b/subbu/Git.docx
@@ -6311,8 +6311,6 @@
         </w:rPr>
         <w:t> </w:t>
       </w:r>
-      <w:bookmarkStart w:id="0" w:name="_GoBack"/>
-      <w:bookmarkEnd w:id="0"/>
     </w:p>
     <w:p>
       <w:pPr>
@@ -6457,6 +6455,62 @@
       </w:pPr>
       <w:r>
         <w:rPr>
+          <w:noProof/>
+          <w:lang w:eastAsia="en-IN"/>
+        </w:rPr>
+        <w:lastRenderedPageBreak/>
+        <w:drawing>
+          <wp:inline distT="0" distB="0" distL="0" distR="0" wp14:anchorId="65ABCBED" wp14:editId="4C3FDC16">
+            <wp:extent cx="4743450" cy="1419225"/>
+            <wp:effectExtent l="0" t="0" r="0" b="9525"/>
+            <wp:docPr id="8" name="Picture 8"/>
+            <wp:cNvGraphicFramePr>
+              <a:graphicFrameLocks xmlns:a="http://schemas.openxmlformats.org/drawingml/2006/main" noChangeAspect="1"/>
+            </wp:cNvGraphicFramePr>
+            <a:graphic xmlns:a="http://schemas.openxmlformats.org/drawingml/2006/main">
+              <a:graphicData uri="http://schemas.openxmlformats.org/drawingml/2006/picture">
+                <pic:pic xmlns:pic="http://schemas.openxmlformats.org/drawingml/2006/picture">
+                  <pic:nvPicPr>
+                    <pic:cNvPr id="0" name=""/>
+                    <pic:cNvPicPr/>
+                  </pic:nvPicPr>
+                  <pic:blipFill>
+                    <a:blip r:embed="rId14"/>
+                    <a:stretch>
+                      <a:fillRect/>
+                    </a:stretch>
+                  </pic:blipFill>
+                  <pic:spPr>
+                    <a:xfrm>
+                      <a:off x="0" y="0"/>
+                      <a:ext cx="4743450" cy="1419225"/>
+                    </a:xfrm>
+                    <a:prstGeom prst="rect">
+                      <a:avLst/>
+                    </a:prstGeom>
+                  </pic:spPr>
+                </pic:pic>
+              </a:graphicData>
+            </a:graphic>
+          </wp:inline>
+        </w:drawing>
+      </w:r>
+      <w:bookmarkStart w:id="0" w:name="_GoBack"/>
+      <w:bookmarkEnd w:id="0"/>
+    </w:p>
+    <w:p>
+      <w:pPr>
+        <w:spacing w:after="0" w:line="240" w:lineRule="auto"/>
+        <w:textAlignment w:val="baseline"/>
+        <w:rPr>
+          <w:rFonts w:ascii="Tahoma" w:eastAsia="Times New Roman" w:hAnsi="Tahoma" w:cs="Tahoma"/>
+          <w:sz w:val="20"/>
+          <w:szCs w:val="20"/>
+          <w:lang w:eastAsia="en-IN"/>
+        </w:rPr>
+      </w:pPr>
+      <w:r>
+        <w:rPr>
           <w:rFonts w:ascii="Tahoma" w:eastAsia="Times New Roman" w:hAnsi="Tahoma" w:cs="Tahoma"/>
           <w:b/>
           <w:bCs/>
@@ -6512,7 +6566,6 @@
           <w:szCs w:val="20"/>
           <w:lang w:val="en-US" w:eastAsia="en-IN"/>
         </w:rPr>
-        <w:lastRenderedPageBreak/>
         <w:t>HTTPS</w:t>
       </w:r>
       <w:r>
@@ -6732,7 +6785,7 @@
         </w:rPr>
         <w:t> –b 4096 –c “</w:t>
       </w:r>
-      <w:hyperlink r:id="rId14" w:tgtFrame="_blank" w:history="1">
+      <w:hyperlink r:id="rId15" w:tgtFrame="_blank" w:history="1">
         <w:r>
           <w:rPr>
             <w:rFonts w:ascii="Tahoma" w:eastAsia="Times New Roman" w:hAnsi="Tahoma" w:cs="Tahoma"/>
@@ -7244,7 +7297,7 @@
         </w:rPr>
         <w:t> –T </w:t>
       </w:r>
-      <w:hyperlink r:id="rId15" w:tgtFrame="_blank" w:history="1">
+      <w:hyperlink r:id="rId16" w:tgtFrame="_blank" w:history="1">
         <w:r>
           <w:rPr>
             <w:rFonts w:ascii="Tahoma" w:eastAsia="Times New Roman" w:hAnsi="Tahoma" w:cs="Tahoma"/>
@@ -8853,6 +8906,7 @@
           <w:szCs w:val="20"/>
           <w:lang w:val="en-US" w:eastAsia="en-IN"/>
         </w:rPr>
+        <w:lastRenderedPageBreak/>
         <w:t xml:space="preserve">$ </w:t>
       </w:r>
       <w:proofErr w:type="spellStart"/>
@@ -9509,7 +9563,6 @@
           <w:szCs w:val="20"/>
           <w:lang w:val="en-US" w:eastAsia="en-IN"/>
         </w:rPr>
-        <w:lastRenderedPageBreak/>
         <w:t xml:space="preserve">Adding and Editing Files on </w:t>
       </w:r>
       <w:proofErr w:type="spellStart"/>
@@ -11464,6 +11517,7 @@
           <w:szCs w:val="20"/>
           <w:lang w:val="en-US" w:eastAsia="en-IN"/>
         </w:rPr>
+        <w:lastRenderedPageBreak/>
         <w:t>Search or Create a new branch</w:t>
       </w:r>
       <w:r>
@@ -12055,7 +12109,6 @@
           <w:szCs w:val="20"/>
           <w:lang w:val="en-US" w:eastAsia="en-IN"/>
         </w:rPr>
-        <w:lastRenderedPageBreak/>
         <w:t xml:space="preserve">$ </w:t>
       </w:r>
       <w:proofErr w:type="spellStart"/>
@@ -14334,6 +14387,7 @@
           <w:szCs w:val="20"/>
           <w:lang w:val="en-US" w:eastAsia="en-IN"/>
         </w:rPr>
+        <w:lastRenderedPageBreak/>
         <w:t>Available to everyone</w:t>
       </w:r>
       <w:r>
@@ -14502,7 +14556,6 @@
           <w:szCs w:val="20"/>
           <w:lang w:eastAsia="en-IN"/>
         </w:rPr>
-        <w:lastRenderedPageBreak/>
         <w:drawing>
           <wp:inline distT="0" distB="0" distL="0" distR="0">
             <wp:extent cx="4448175" cy="3514725"/>
@@ -14521,7 +14574,7 @@
                     </pic:cNvPicPr>
                   </pic:nvPicPr>
                   <pic:blipFill>
-                    <a:blip r:embed="rId16">
+                    <a:blip r:embed="rId17">
                       <a:extLst>
                         <a:ext uri="{28A0092B-C50C-407E-A947-70E740481C1C}">
                           <a14:useLocalDpi xmlns:a14="http://schemas.microsoft.com/office/drawing/2010/main" val="0"/>
@@ -15164,7 +15217,7 @@
         </w:rPr>
         <w:t>Go to </w:t>
       </w:r>
-      <w:hyperlink r:id="rId17" w:tgtFrame="_blank" w:history="1">
+      <w:hyperlink r:id="rId18" w:tgtFrame="_blank" w:history="1">
         <w:r>
           <w:rPr>
             <w:rFonts w:ascii="Tahoma" w:eastAsia="Times New Roman" w:hAnsi="Tahoma" w:cs="Tahoma"/>
@@ -15661,7 +15714,6 @@
         <w:rPr>
           <w:b/>
         </w:rPr>
-        <w:lastRenderedPageBreak/>
         <w:t xml:space="preserve"> </w:t>
       </w:r>
     </w:p>

</xml_diff>